<commit_message>
criterios de aceptación en HU de registrar transacciones generales
</commit_message>
<xml_diff>
--- a/6- Ingenieria de producto/6.1 - Análisis/03- Historias de Usuario/Historias de Usuarios/HU-MID-TRA-001- Registrar Transacciones Generales.docx
+++ b/6- Ingenieria de producto/6.1 - Análisis/03- Historias de Usuario/Historias de Usuarios/HU-MID-TRA-001- Registrar Transacciones Generales.docx
@@ -962,7 +962,6 @@
           <w:bCs/>
         </w:rPr>
       </w:pPr>
-      <w:proofErr w:type="spellStart"/>
       <w:r>
         <w:rPr>
           <w:rFonts w:cs="Arial"/>
@@ -979,7 +978,6 @@
         </w:rPr>
         <w:t>Transacción</w:t>
       </w:r>
-      <w:proofErr w:type="spellEnd"/>
     </w:p>
     <w:p>
       <w:pPr>
@@ -1221,7 +1219,6 @@
           <w:bCs/>
         </w:rPr>
       </w:pPr>
-      <w:proofErr w:type="spellStart"/>
       <w:r>
         <w:rPr>
           <w:rFonts w:cs="Arial"/>
@@ -1238,7 +1235,6 @@
         </w:rPr>
         <w:t>Descuento</w:t>
       </w:r>
-      <w:proofErr w:type="spellEnd"/>
     </w:p>
     <w:p>
       <w:pPr>
@@ -1264,34 +1260,7 @@
           <w:b/>
           <w:bCs/>
         </w:rPr>
-        <w:t>ombre (</w:t>
-      </w:r>
-      <w:proofErr w:type="spellStart"/>
-      <w:r>
-        <w:rPr>
-          <w:rFonts w:cs="Arial"/>
-          <w:b/>
-          <w:bCs/>
-        </w:rPr>
-        <w:t>SBásico</w:t>
-      </w:r>
-      <w:proofErr w:type="spellEnd"/>
-      <w:r>
-        <w:rPr>
-          <w:rFonts w:cs="Arial"/>
-          <w:b/>
-          <w:bCs/>
-        </w:rPr>
-        <w:t xml:space="preserve"> – </w:t>
-      </w:r>
-      <w:proofErr w:type="spellStart"/>
-      <w:r>
-        <w:rPr>
-          <w:rFonts w:cs="Arial"/>
-          <w:b/>
-          <w:bCs/>
-        </w:rPr>
-        <w:t>S</w:t>
+        <w:t>ombre (SBásico – S</w:t>
       </w:r>
       <w:r>
         <w:rPr>
@@ -1307,16 +1276,7 @@
           <w:b/>
           <w:bCs/>
         </w:rPr>
-        <w:t>ruto</w:t>
-      </w:r>
-      <w:proofErr w:type="spellEnd"/>
-      <w:r>
-        <w:rPr>
-          <w:rFonts w:cs="Arial"/>
-          <w:b/>
-          <w:bCs/>
-        </w:rPr>
-        <w:t>)</w:t>
+        <w:t>ruto)</w:t>
       </w:r>
     </w:p>
     <w:p>
@@ -1363,7 +1323,6 @@
           <w:bCs/>
         </w:rPr>
       </w:pPr>
-      <w:proofErr w:type="spellStart"/>
       <w:r>
         <w:rPr>
           <w:rFonts w:cs="Arial"/>
@@ -1372,7 +1331,6 @@
         </w:rPr>
         <w:t>ImpactoDescuento</w:t>
       </w:r>
-      <w:proofErr w:type="spellEnd"/>
     </w:p>
     <w:p>
       <w:pPr>
@@ -1437,7 +1395,6 @@
           <w:bCs/>
         </w:rPr>
       </w:pPr>
-      <w:proofErr w:type="spellStart"/>
       <w:r>
         <w:rPr>
           <w:rFonts w:cs="Arial"/>
@@ -1446,7 +1403,6 @@
         </w:rPr>
         <w:t>ParteAplicación</w:t>
       </w:r>
-      <w:proofErr w:type="spellEnd"/>
     </w:p>
     <w:p>
       <w:pPr>
@@ -1515,7 +1471,19 @@
         <w:rPr>
           <w:rFonts w:cs="Arial"/>
         </w:rPr>
-        <w:t>Una vez que el usuario con perfil autorizado ha completado los datos, realiza clic en el botón “Guardar” del sistema, para efectuar el registro correspondiente.</w:t>
+        <w:t>Una vez que el usuario con perfil autorizado ha completado los datos, realiza clic en el botón “</w:t>
+      </w:r>
+      <w:r>
+        <w:rPr>
+          <w:rFonts w:cs="Arial"/>
+        </w:rPr>
+        <w:t>Registrar</w:t>
+      </w:r>
+      <w:r>
+        <w:rPr>
+          <w:rFonts w:cs="Arial"/>
+        </w:rPr>
+        <w:t>” del sistema, para efectuar el registro correspondiente.</w:t>
       </w:r>
       <w:r>
         <w:rPr>
@@ -1678,27 +1646,11 @@
             </w:pPr>
             <w:r>
               <w:rPr>
-                <w:rFonts w:cs="Arial"/>
-              </w:rPr>
-              <w:t xml:space="preserve">Se deben ingresar todos los datos obligatorios para poder dar de alta la </w:t>
-            </w:r>
-            <w:r>
-              <w:rPr>
-                <w:rFonts w:cs="Arial"/>
-              </w:rPr>
-              <w:t>transacció</w:t>
-            </w:r>
-            <w:r>
-              <w:rPr>
-                <w:rFonts w:cs="Arial"/>
-              </w:rPr>
-              <w:t xml:space="preserve">n </w:t>
-            </w:r>
-            <w:r>
-              <w:rPr>
-                <w:rFonts w:cs="Arial"/>
-              </w:rPr>
-              <w:t>de lo contrario el sistema muestra un mensaje solicitando que complete los campos obligatorios resaltando los datos faltantes.</w:t>
+                <w:rFonts w:ascii="Arial" w:hAnsi="Arial" w:cs="Arial"/>
+                <w:color w:val="202124"/>
+                <w:shd w:val="clear" w:color="auto" w:fill="FFFFFF"/>
+              </w:rPr>
+              <w:t>Para registrar una notificación deberá estar logueado con usuario y contraseña con permiso autorizado.</w:t>
             </w:r>
           </w:p>
         </w:tc>
@@ -1721,17 +1673,43 @@
           </w:tcPr>
           <w:p>
             <w:pPr>
-              <w:pStyle w:val="PlantillaCar"/>
+              <w:pStyle w:val="Prrafodelista"/>
               <w:numPr>
                 <w:ilvl w:val="0"/>
                 <w:numId w:val="4"/>
               </w:numPr>
               <w:spacing w:line="360" w:lineRule="auto"/>
-              <w:ind w:left="477"/>
-              <w:rPr>
-                <w:rFonts w:ascii="Trebuchet MS" w:hAnsi="Trebuchet MS" w:cs="Arial"/>
-              </w:rPr>
-            </w:pPr>
+              <w:ind w:left="424" w:hanging="283"/>
+              <w:rPr>
+                <w:rFonts w:ascii="Arial" w:hAnsi="Arial" w:cs="Arial"/>
+                <w:color w:val="202124"/>
+                <w:shd w:val="clear" w:color="auto" w:fill="FFFFFF"/>
+              </w:rPr>
+            </w:pPr>
+            <w:r>
+              <w:rPr>
+                <w:rFonts w:ascii="Arial" w:hAnsi="Arial" w:cs="Arial"/>
+                <w:color w:val="202124"/>
+                <w:shd w:val="clear" w:color="auto" w:fill="FFFFFF"/>
+              </w:rPr>
+              <w:t xml:space="preserve">Deben ingresarse los datos básicos de una transacción: tipo de transacción, nombre y </w:t>
+            </w:r>
+            <w:r>
+              <w:rPr>
+                <w:rFonts w:ascii="Arial" w:hAnsi="Arial" w:cs="Arial"/>
+                <w:color w:val="202124"/>
+                <w:shd w:val="clear" w:color="auto" w:fill="FFFFFF"/>
+              </w:rPr>
+              <w:t>descripción, antes</w:t>
+            </w:r>
+            <w:r>
+              <w:rPr>
+                <w:rFonts w:ascii="Arial" w:hAnsi="Arial" w:cs="Arial"/>
+                <w:color w:val="202124"/>
+                <w:shd w:val="clear" w:color="auto" w:fill="FFFFFF"/>
+              </w:rPr>
+              <w:t xml:space="preserve"> de la configuración de la transacción.</w:t>
+            </w:r>
           </w:p>
         </w:tc>
       </w:tr>
@@ -1753,17 +1731,59 @@
           </w:tcPr>
           <w:p>
             <w:pPr>
-              <w:pStyle w:val="PlantillaCar"/>
+              <w:pStyle w:val="Prrafodelista"/>
               <w:numPr>
                 <w:ilvl w:val="0"/>
                 <w:numId w:val="4"/>
               </w:numPr>
               <w:spacing w:line="360" w:lineRule="auto"/>
-              <w:ind w:left="477"/>
-              <w:rPr>
-                <w:rFonts w:ascii="Trebuchet MS" w:hAnsi="Trebuchet MS" w:cs="Arial"/>
-              </w:rPr>
-            </w:pPr>
+              <w:ind w:left="424" w:hanging="283"/>
+              <w:rPr>
+                <w:rFonts w:cs="Arial"/>
+              </w:rPr>
+            </w:pPr>
+            <w:r>
+              <w:rPr>
+                <w:rFonts w:cs="Arial"/>
+              </w:rPr>
+              <w:t xml:space="preserve">Se deben ingresar todos los datos obligatorios para poder dar de alta la </w:t>
+            </w:r>
+            <w:r>
+              <w:rPr>
+                <w:rFonts w:cs="Arial"/>
+              </w:rPr>
+              <w:t>transacció</w:t>
+            </w:r>
+            <w:r>
+              <w:rPr>
+                <w:rFonts w:cs="Arial"/>
+              </w:rPr>
+              <w:t xml:space="preserve">n </w:t>
+            </w:r>
+            <w:r>
+              <w:rPr>
+                <w:rFonts w:cs="Arial"/>
+              </w:rPr>
+              <w:t>de lo contrario el sistema muestra un mensaje solicitando que complete los campos obligatorios resaltando los datos faltantes</w:t>
+            </w:r>
+            <w:r>
+              <w:rPr>
+                <w:rFonts w:cs="Arial"/>
+              </w:rPr>
+              <w:t xml:space="preserve"> </w:t>
+            </w:r>
+            <w:r>
+              <w:rPr>
+                <w:rFonts w:cs="Arial"/>
+              </w:rPr>
+              <w:t>“Debe completar los datos obligatorios”</w:t>
+            </w:r>
+            <w:r>
+              <w:rPr>
+                <w:rFonts w:cs="Arial"/>
+              </w:rPr>
+              <w:t>.</w:t>
+            </w:r>
           </w:p>
         </w:tc>
       </w:tr>
@@ -1796,38 +1816,196 @@
                 <w:rFonts w:ascii="Trebuchet MS" w:hAnsi="Trebuchet MS" w:cs="Arial"/>
               </w:rPr>
             </w:pPr>
+            <w:r>
+              <w:rPr>
+                <w:rFonts w:ascii="Trebuchet MS" w:hAnsi="Trebuchet MS" w:cs="Arial"/>
+              </w:rPr>
+              <w:t>Los radio button del atributo “Descuento</w:t>
+            </w:r>
+            <w:r>
+              <w:rPr>
+                <w:rFonts w:ascii="Trebuchet MS" w:hAnsi="Trebuchet MS" w:cs="Arial"/>
+              </w:rPr>
+              <w:t>*</w:t>
+            </w:r>
+            <w:r>
+              <w:rPr>
+                <w:rFonts w:ascii="Trebuchet MS" w:hAnsi="Trebuchet MS" w:cs="Arial"/>
+              </w:rPr>
+              <w:t xml:space="preserve">” </w:t>
+            </w:r>
+            <w:r>
+              <w:rPr>
+                <w:rFonts w:ascii="Trebuchet MS" w:hAnsi="Trebuchet MS" w:cs="Arial"/>
+              </w:rPr>
+              <w:t xml:space="preserve">en la configuración de la transacción general </w:t>
+            </w:r>
+            <w:r>
+              <w:rPr>
+                <w:rFonts w:ascii="Trebuchet MS" w:hAnsi="Trebuchet MS" w:cs="Arial"/>
+              </w:rPr>
+              <w:t>debe permitir seleccionar uno y solo una de las opciones.</w:t>
+            </w:r>
+          </w:p>
+        </w:tc>
+      </w:tr>
+      <w:tr>
+        <w:trPr>
+          <w:cantSplit/>
+          <w:trHeight w:val="187"/>
+          <w:jc w:val="center"/>
+        </w:trPr>
+        <w:tc>
+          <w:tcPr>
+            <w:tcW w:w="9065" w:type="dxa"/>
+            <w:tcBorders>
+              <w:top w:val="double" w:sz="4" w:space="0" w:color="808080"/>
+              <w:left w:val="double" w:sz="4" w:space="0" w:color="808080"/>
+              <w:bottom w:val="double" w:sz="4" w:space="0" w:color="808080"/>
+              <w:right w:val="double" w:sz="4" w:space="0" w:color="808080"/>
+            </w:tcBorders>
+          </w:tcPr>
+          <w:p>
+            <w:pPr>
+              <w:pStyle w:val="PlantillaCar"/>
+              <w:numPr>
+                <w:ilvl w:val="0"/>
+                <w:numId w:val="4"/>
+              </w:numPr>
+              <w:spacing w:line="360" w:lineRule="auto"/>
+              <w:ind w:left="477"/>
+              <w:rPr>
+                <w:rFonts w:ascii="Trebuchet MS" w:hAnsi="Trebuchet MS" w:cs="Arial"/>
+              </w:rPr>
+            </w:pPr>
+            <w:r>
+              <w:rPr>
+                <w:rFonts w:ascii="Trebuchet MS" w:hAnsi="Trebuchet MS" w:cs="Arial"/>
+              </w:rPr>
+              <w:t xml:space="preserve">Se seleccionará en primer lugar el </w:t>
+            </w:r>
+            <w:r>
+              <w:rPr>
+                <w:rFonts w:ascii="Trebuchet MS" w:hAnsi="Trebuchet MS" w:cs="Arial"/>
+              </w:rPr>
+              <w:t>atributo “Descuento</w:t>
+            </w:r>
+            <w:r>
+              <w:rPr>
+                <w:rFonts w:ascii="Trebuchet MS" w:hAnsi="Trebuchet MS" w:cs="Arial"/>
+              </w:rPr>
+              <w:t>*</w:t>
+            </w:r>
+            <w:r>
+              <w:rPr>
+                <w:rFonts w:ascii="Trebuchet MS" w:hAnsi="Trebuchet MS" w:cs="Arial"/>
+              </w:rPr>
+              <w:t>”</w:t>
+            </w:r>
+            <w:r>
+              <w:rPr>
+                <w:rFonts w:ascii="Trebuchet MS" w:hAnsi="Trebuchet MS" w:cs="Arial"/>
+              </w:rPr>
+              <w:t xml:space="preserve"> </w:t>
+            </w:r>
+            <w:r>
+              <w:rPr>
+                <w:rFonts w:ascii="Trebuchet MS" w:hAnsi="Trebuchet MS" w:cs="Arial"/>
+              </w:rPr>
+              <w:t>en la configuración de la transacción general</w:t>
+            </w:r>
+            <w:r>
+              <w:rPr>
+                <w:rFonts w:ascii="Trebuchet MS" w:hAnsi="Trebuchet MS" w:cs="Arial"/>
+              </w:rPr>
+              <w:t xml:space="preserve"> para luego habilitar la selección de los demás combos: Agrupador de prioridad*, Porcentaje tope*, Imparto descuento*, Parte aplicación descuento*</w:t>
+            </w:r>
+            <w:r>
+              <w:rPr>
+                <w:rFonts w:ascii="Trebuchet MS" w:hAnsi="Trebuchet MS" w:cs="Arial"/>
+              </w:rPr>
+              <w:t>, y</w:t>
+            </w:r>
+            <w:r>
+              <w:rPr>
+                <w:rFonts w:ascii="Trebuchet MS" w:hAnsi="Trebuchet MS" w:cs="Arial"/>
+              </w:rPr>
+              <w:t xml:space="preserve"> Base descuento*.</w:t>
+            </w:r>
+          </w:p>
+        </w:tc>
+      </w:tr>
+      <w:tr>
+        <w:trPr>
+          <w:cantSplit/>
+          <w:trHeight w:val="187"/>
+          <w:jc w:val="center"/>
+        </w:trPr>
+        <w:tc>
+          <w:tcPr>
+            <w:tcW w:w="9065" w:type="dxa"/>
+            <w:tcBorders>
+              <w:top w:val="double" w:sz="4" w:space="0" w:color="808080"/>
+              <w:left w:val="double" w:sz="4" w:space="0" w:color="808080"/>
+              <w:bottom w:val="double" w:sz="4" w:space="0" w:color="808080"/>
+              <w:right w:val="double" w:sz="4" w:space="0" w:color="808080"/>
+            </w:tcBorders>
+          </w:tcPr>
+          <w:p>
+            <w:pPr>
+              <w:pStyle w:val="PlantillaCar"/>
+              <w:numPr>
+                <w:ilvl w:val="0"/>
+                <w:numId w:val="4"/>
+              </w:numPr>
+              <w:spacing w:line="360" w:lineRule="auto"/>
+              <w:ind w:left="477"/>
+              <w:rPr>
+                <w:rFonts w:ascii="Trebuchet MS" w:hAnsi="Trebuchet MS" w:cs="Arial"/>
+              </w:rPr>
+            </w:pPr>
+            <w:r>
+              <w:rPr>
+                <w:rFonts w:ascii="Trebuchet MS" w:hAnsi="Trebuchet MS" w:cs="Arial"/>
+              </w:rPr>
+              <w:t>El código de la transacción general está definido de manera secuencial numérico a partir del 001.</w:t>
+            </w:r>
+          </w:p>
+        </w:tc>
+      </w:tr>
+      <w:tr>
+        <w:trPr>
+          <w:cantSplit/>
+          <w:trHeight w:val="187"/>
+          <w:jc w:val="center"/>
+        </w:trPr>
+        <w:tc>
+          <w:tcPr>
+            <w:tcW w:w="9065" w:type="dxa"/>
+            <w:tcBorders>
+              <w:top w:val="double" w:sz="4" w:space="0" w:color="808080"/>
+              <w:left w:val="double" w:sz="4" w:space="0" w:color="808080"/>
+              <w:bottom w:val="double" w:sz="4" w:space="0" w:color="808080"/>
+              <w:right w:val="double" w:sz="4" w:space="0" w:color="808080"/>
+            </w:tcBorders>
+          </w:tcPr>
+          <w:p>
+            <w:pPr>
+              <w:pStyle w:val="PlantillaCar"/>
+              <w:numPr>
+                <w:ilvl w:val="0"/>
+                <w:numId w:val="4"/>
+              </w:numPr>
+              <w:spacing w:line="360" w:lineRule="auto"/>
+              <w:ind w:left="477"/>
+              <w:rPr>
+                <w:rFonts w:ascii="Trebuchet MS" w:hAnsi="Trebuchet MS" w:cs="Arial"/>
+              </w:rPr>
+            </w:pPr>
           </w:p>
         </w:tc>
       </w:tr>
     </w:tbl>
-    <w:p>
-      <w:pPr>
-        <w:pStyle w:val="Ttulo2"/>
-        <w:spacing w:after="240"/>
-        <w:rPr>
-          <w:rFonts w:cstheme="majorHAnsi"/>
-          <w:b/>
-          <w:bCs/>
-          <w:color w:val="auto"/>
-          <w:sz w:val="32"/>
-          <w:szCs w:val="32"/>
-          <w:u w:val="single"/>
-        </w:rPr>
-      </w:pPr>
-      <w:bookmarkStart w:id="0" w:name="_Toc321571133"/>
-    </w:p>
-    <w:bookmarkEnd w:id="0"/>
-    <w:p>
-      <w:pPr>
-        <w:spacing w:line="360" w:lineRule="auto"/>
-        <w:ind w:firstLine="0"/>
-        <w:rPr>
-          <w:noProof/>
-          <w:lang w:val="es-AR" w:eastAsia="es-AR"/>
-          <w14:ligatures w14:val="standardContextual"/>
-        </w:rPr>
-      </w:pPr>
-    </w:p>
     <w:p>
       <w:pPr>
         <w:spacing w:line="360" w:lineRule="auto"/>
@@ -1921,7 +2099,6 @@
         <w:rPr>
           <w:noProof/>
         </w:rPr>
-        <w:lastRenderedPageBreak/>
         <w:drawing>
           <wp:inline distT="0" distB="0" distL="0" distR="0" wp14:anchorId="30C98E18" wp14:editId="05B77276">
             <wp:extent cx="4892229" cy="1815152"/>
@@ -2048,16 +2225,6 @@
         <w:spacing w:line="360" w:lineRule="auto"/>
         <w:ind w:firstLine="0"/>
         <w:rPr>
-          <w:noProof/>
-          <w:lang w:val="es-AR" w:eastAsia="es-AR"/>
-        </w:rPr>
-      </w:pPr>
-    </w:p>
-    <w:p>
-      <w:pPr>
-        <w:spacing w:line="360" w:lineRule="auto"/>
-        <w:ind w:firstLine="0"/>
-        <w:rPr>
           <w:b/>
           <w:noProof/>
           <w:sz w:val="28"/>
@@ -2114,9 +2281,9 @@
           <w:noProof/>
         </w:rPr>
         <w:drawing>
-          <wp:inline distT="0" distB="0" distL="0" distR="0" wp14:anchorId="0365D83E" wp14:editId="31A79B36">
-            <wp:extent cx="5022376" cy="2564389"/>
-            <wp:effectExtent l="0" t="0" r="6985" b="7620"/>
+          <wp:inline distT="0" distB="0" distL="0" distR="0" wp14:anchorId="0365D83E" wp14:editId="01CFFBEE">
+            <wp:extent cx="5021870" cy="2308123"/>
+            <wp:effectExtent l="0" t="0" r="7620" b="0"/>
             <wp:docPr id="952061783" name="Imagen 1" descr="Interfaz de usuario gráfica, Texto, Aplicación&#10;&#10;Descripción generada automáticamente"/>
             <wp:cNvGraphicFramePr>
               <a:graphicFrameLocks xmlns:a="http://schemas.openxmlformats.org/drawingml/2006/main" noChangeAspect="1"/>
@@ -2136,7 +2303,7 @@
                   <pic:spPr bwMode="auto">
                     <a:xfrm>
                       <a:off x="0" y="0"/>
-                      <a:ext cx="5044882" cy="2575880"/>
+                      <a:ext cx="5049243" cy="2320704"/>
                     </a:xfrm>
                     <a:prstGeom prst="rect">
                       <a:avLst/>
@@ -2179,13 +2346,13 @@
       <w:r>
         <w:rPr>
           <w:noProof/>
-        </w:rPr>
-        <w:lastRenderedPageBreak/>
+          <w:lang w:val="es-AR" w:eastAsia="es-AR"/>
+        </w:rPr>
         <w:drawing>
-          <wp:inline distT="0" distB="0" distL="0" distR="0" wp14:anchorId="231DEF1F" wp14:editId="4287419A">
-            <wp:extent cx="5022215" cy="2179446"/>
-            <wp:effectExtent l="0" t="0" r="6985" b="0"/>
-            <wp:docPr id="305049129" name="Imagen 1" descr="Interfaz de usuario gráfica, Texto&#10;&#10;Descripción generada automáticamente"/>
+          <wp:inline distT="0" distB="0" distL="0" distR="0" wp14:anchorId="5E9E9FDA" wp14:editId="77DC1445">
+            <wp:extent cx="5400040" cy="2590165"/>
+            <wp:effectExtent l="0" t="0" r="0" b="635"/>
+            <wp:docPr id="2064524810" name="Imagen 1"/>
             <wp:cNvGraphicFramePr>
               <a:graphicFrameLocks xmlns:a="http://schemas.openxmlformats.org/drawingml/2006/main" noChangeAspect="1"/>
             </wp:cNvGraphicFramePr>
@@ -2193,30 +2360,23 @@
               <a:graphicData uri="http://schemas.openxmlformats.org/drawingml/2006/picture">
                 <pic:pic xmlns:pic="http://schemas.openxmlformats.org/drawingml/2006/picture">
                   <pic:nvPicPr>
-                    <pic:cNvPr id="305049129" name="Imagen 1" descr="Interfaz de usuario gráfica, Texto&#10;&#10;Descripción generada automáticamente"/>
+                    <pic:cNvPr id="2064524810" name=""/>
                     <pic:cNvPicPr/>
                   </pic:nvPicPr>
-                  <pic:blipFill rotWithShape="1">
+                  <pic:blipFill>
                     <a:blip r:embed="rId10"/>
-                    <a:srcRect l="13052" t="21022" r="11279" b="20570"/>
-                    <a:stretch/>
+                    <a:stretch>
+                      <a:fillRect/>
+                    </a:stretch>
                   </pic:blipFill>
-                  <pic:spPr bwMode="auto">
+                  <pic:spPr>
                     <a:xfrm>
                       <a:off x="0" y="0"/>
-                      <a:ext cx="5049678" cy="2191364"/>
+                      <a:ext cx="5400040" cy="2590165"/>
                     </a:xfrm>
                     <a:prstGeom prst="rect">
                       <a:avLst/>
                     </a:prstGeom>
-                    <a:ln>
-                      <a:noFill/>
-                    </a:ln>
-                    <a:extLst>
-                      <a:ext uri="{53640926-AAD7-44D8-BBD7-CCE9431645EC}">
-                        <a14:shadowObscured xmlns:a14="http://schemas.microsoft.com/office/drawing/2010/main"/>
-                      </a:ext>
-                    </a:extLst>
                   </pic:spPr>
                 </pic:pic>
               </a:graphicData>
@@ -3370,6 +3530,7 @@
               <w:rPr>
                 <w:rFonts w:cs="Arial"/>
               </w:rPr>
+              <w:lastRenderedPageBreak/>
               <w:t>Parte Aplicación Descuento</w:t>
             </w:r>
           </w:p>
@@ -3525,6 +3686,12 @@
                 <w:noProof/>
               </w:rPr>
             </w:pPr>
+            <w:r>
+              <w:rPr>
+                <w:noProof/>
+              </w:rPr>
+              <w:t>Botón volver</w:t>
+            </w:r>
           </w:p>
         </w:tc>
         <w:tc>
@@ -3541,6 +3708,12 @@
                 <w:lang w:eastAsia="en-US"/>
               </w:rPr>
             </w:pPr>
+            <w:r>
+              <w:rPr>
+                <w:lang w:eastAsia="en-US"/>
+              </w:rPr>
+              <w:t>Volver</w:t>
+            </w:r>
           </w:p>
         </w:tc>
         <w:tc>
@@ -3557,6 +3730,12 @@
                 <w:lang w:eastAsia="en-US"/>
               </w:rPr>
             </w:pPr>
+            <w:r>
+              <w:rPr>
+                <w:lang w:eastAsia="en-US"/>
+              </w:rPr>
+              <w:t>Vuelve a la página anterior sin registrar la transacción general</w:t>
+            </w:r>
           </w:p>
         </w:tc>
       </w:tr>
@@ -3571,12 +3750,9 @@
               <w:spacing w:line="360" w:lineRule="auto"/>
               <w:jc w:val="center"/>
             </w:pPr>
-          </w:p>
-          <w:p>
-            <w:pPr>
-              <w:spacing w:line="360" w:lineRule="auto"/>
-              <w:jc w:val="center"/>
-            </w:pPr>
+            <w:r>
+              <w:t>Botón Registrar</w:t>
+            </w:r>
           </w:p>
           <w:p>
             <w:pPr>
@@ -3599,6 +3775,12 @@
                 <w:lang w:eastAsia="en-US"/>
               </w:rPr>
             </w:pPr>
+            <w:r>
+              <w:rPr>
+                <w:lang w:eastAsia="en-US"/>
+              </w:rPr>
+              <w:t>Registrar</w:t>
+            </w:r>
           </w:p>
         </w:tc>
         <w:tc>
@@ -3615,6 +3797,12 @@
                 <w:lang w:eastAsia="en-US"/>
               </w:rPr>
             </w:pPr>
+            <w:r>
+              <w:rPr>
+                <w:lang w:eastAsia="en-US"/>
+              </w:rPr>
+              <w:t>Registra los datos de la transacción general guardando todos los datos.</w:t>
+            </w:r>
           </w:p>
         </w:tc>
       </w:tr>
@@ -3687,7 +3875,7 @@
           <w:u w:val="single"/>
         </w:rPr>
       </w:pPr>
-      <w:bookmarkStart w:id="1" w:name="_Toc321571134"/>
+      <w:bookmarkStart w:id="0" w:name="_Toc321571134"/>
       <w:r>
         <w:rPr>
           <w:b/>
@@ -3698,7 +3886,7 @@
         </w:rPr>
         <w:t>DATOS</w:t>
       </w:r>
-      <w:bookmarkEnd w:id="1"/>
+      <w:bookmarkEnd w:id="0"/>
       <w:r>
         <w:rPr>
           <w:b/>
@@ -4032,7 +4220,6 @@
           <w:lang w:val="es-AR"/>
         </w:rPr>
       </w:pPr>
-      <w:proofErr w:type="spellStart"/>
       <w:r>
         <w:rPr>
           <w:rFonts w:ascii="Arial" w:hAnsi="Arial" w:cs="Arial"/>
@@ -4042,7 +4229,6 @@
         </w:rPr>
         <w:t>Tabla_auditoría</w:t>
       </w:r>
-      <w:proofErr w:type="spellEnd"/>
     </w:p>
     <w:p>
       <w:pPr>
@@ -4300,7 +4486,6 @@
           <w:docPart w:val="CCEEC506B1454AE699B1B0CECBE2B348"/>
         </w:placeholder>
       </w:sdtPr>
-      <w:sdtEndPr/>
       <w:sdtContent>
         <w:p>
           <w:pPr>
@@ -4367,7 +4552,6 @@
           <w:docPart w:val="DBA2AECC5E0B492A80FB24FB20CEC244"/>
         </w:placeholder>
       </w:sdtPr>
-      <w:sdtEndPr/>
       <w:sdtContent>
         <w:sdt>
           <w:sdtPr>
@@ -4380,7 +4564,6 @@
               <w:docPart w:val="9CE63D34D20F4B7D87611196C6DC36C0"/>
             </w:placeholder>
           </w:sdtPr>
-          <w:sdtEndPr/>
           <w:sdtContent>
             <w:p>
               <w:pPr>
@@ -4424,31 +4607,15 @@
     </w:sdt>
     <w:p>
       <w:pPr>
-        <w:pStyle w:val="Ttulo1"/>
         <w:spacing w:line="360" w:lineRule="auto"/>
-        <w:ind w:firstLine="0"/>
-        <w:rPr>
-          <w:b/>
-          <w:color w:val="auto"/>
-          <w:u w:val="single"/>
-        </w:rPr>
-      </w:pPr>
-    </w:p>
-    <w:p>
-      <w:pPr>
-        <w:pStyle w:val="Ttulo1"/>
-        <w:spacing w:line="360" w:lineRule="auto"/>
-        <w:ind w:firstLine="0"/>
-        <w:rPr>
-          <w:b/>
-          <w:color w:val="auto"/>
-          <w:u w:val="single"/>
-        </w:rPr>
-      </w:pPr>
-      <w:r>
-        <w:rPr>
-          <w:b/>
-          <w:color w:val="auto"/>
+        <w:rPr>
+          <w:rFonts w:ascii="Arial" w:hAnsi="Arial" w:cs="Arial"/>
+          <w:sz w:val="22"/>
+        </w:rPr>
+      </w:pPr>
+      <w:r>
+        <w:rPr>
+          <w:b/>
           <w:u w:val="single"/>
         </w:rPr>
         <w:t>HISTORIAL DE CAMBIOS</w:t>
@@ -4758,6 +4925,64 @@
             </w:pPr>
             <w:r>
               <w:t>Santiago Ferrari</w:t>
+            </w:r>
+          </w:p>
+        </w:tc>
+      </w:tr>
+      <w:tr>
+        <w:tc>
+          <w:tcPr>
+            <w:tcW w:w="959" w:type="dxa"/>
+          </w:tcPr>
+          <w:p>
+            <w:pPr>
+              <w:spacing w:line="360" w:lineRule="auto"/>
+              <w:ind w:firstLine="0"/>
+            </w:pPr>
+            <w:r>
+              <w:t>1.3</w:t>
+            </w:r>
+          </w:p>
+        </w:tc>
+        <w:tc>
+          <w:tcPr>
+            <w:tcW w:w="1276" w:type="dxa"/>
+          </w:tcPr>
+          <w:p>
+            <w:pPr>
+              <w:spacing w:line="360" w:lineRule="auto"/>
+              <w:ind w:firstLine="0"/>
+            </w:pPr>
+            <w:r>
+              <w:t>10/05/2023</w:t>
+            </w:r>
+          </w:p>
+        </w:tc>
+        <w:tc>
+          <w:tcPr>
+            <w:tcW w:w="4394" w:type="dxa"/>
+          </w:tcPr>
+          <w:p>
+            <w:pPr>
+              <w:spacing w:line="360" w:lineRule="auto"/>
+              <w:ind w:firstLine="0"/>
+            </w:pPr>
+            <w:r>
+              <w:t>Se agregaron criterios de aceptación y se actualizo prototipo.</w:t>
+            </w:r>
+          </w:p>
+        </w:tc>
+        <w:tc>
+          <w:tcPr>
+            <w:tcW w:w="2693" w:type="dxa"/>
+          </w:tcPr>
+          <w:p>
+            <w:pPr>
+              <w:spacing w:line="360" w:lineRule="auto"/>
+              <w:ind w:firstLine="0"/>
+            </w:pPr>
+            <w:r>
+              <w:t>Laura Torres</w:t>
             </w:r>
           </w:p>
         </w:tc>
@@ -7117,6 +7342,7 @@
     <w:rsid w:val="003A465B"/>
     <w:rsid w:val="00480F7C"/>
     <w:rsid w:val="00492A74"/>
+    <w:rsid w:val="00A17164"/>
     <w:rsid w:val="00AD618B"/>
     <w:rsid w:val="00AF5430"/>
     <w:rsid w:val="00DF607B"/>

</xml_diff>

<commit_message>
actualización de datos en las HU
</commit_message>
<xml_diff>
--- a/6- Ingenieria de producto/6.1 - Análisis/03- Historias de Usuario/Historias de Usuarios/HU-MID-TRA-001- Registrar Transacciones Generales.docx
+++ b/6- Ingenieria de producto/6.1 - Análisis/03- Historias de Usuario/Historias de Usuarios/HU-MID-TRA-001- Registrar Transacciones Generales.docx
@@ -962,6 +962,7 @@
           <w:bCs/>
         </w:rPr>
       </w:pPr>
+      <w:proofErr w:type="spellStart"/>
       <w:r>
         <w:rPr>
           <w:rFonts w:cs="Arial"/>
@@ -978,6 +979,7 @@
         </w:rPr>
         <w:t>Transacción</w:t>
       </w:r>
+      <w:proofErr w:type="spellEnd"/>
     </w:p>
     <w:p>
       <w:pPr>
@@ -1219,6 +1221,7 @@
           <w:bCs/>
         </w:rPr>
       </w:pPr>
+      <w:proofErr w:type="spellStart"/>
       <w:r>
         <w:rPr>
           <w:rFonts w:cs="Arial"/>
@@ -1235,6 +1238,7 @@
         </w:rPr>
         <w:t>Descuento</w:t>
       </w:r>
+      <w:proofErr w:type="spellEnd"/>
     </w:p>
     <w:p>
       <w:pPr>
@@ -1260,7 +1264,34 @@
           <w:b/>
           <w:bCs/>
         </w:rPr>
-        <w:t>ombre (SBásico – S</w:t>
+        <w:t>ombre (</w:t>
+      </w:r>
+      <w:proofErr w:type="spellStart"/>
+      <w:r>
+        <w:rPr>
+          <w:rFonts w:cs="Arial"/>
+          <w:b/>
+          <w:bCs/>
+        </w:rPr>
+        <w:t>SBásico</w:t>
+      </w:r>
+      <w:proofErr w:type="spellEnd"/>
+      <w:r>
+        <w:rPr>
+          <w:rFonts w:cs="Arial"/>
+          <w:b/>
+          <w:bCs/>
+        </w:rPr>
+        <w:t xml:space="preserve"> – </w:t>
+      </w:r>
+      <w:proofErr w:type="spellStart"/>
+      <w:r>
+        <w:rPr>
+          <w:rFonts w:cs="Arial"/>
+          <w:b/>
+          <w:bCs/>
+        </w:rPr>
+        <w:t>S</w:t>
       </w:r>
       <w:r>
         <w:rPr>
@@ -1276,7 +1307,16 @@
           <w:b/>
           <w:bCs/>
         </w:rPr>
-        <w:t>ruto)</w:t>
+        <w:t>ruto</w:t>
+      </w:r>
+      <w:proofErr w:type="spellEnd"/>
+      <w:r>
+        <w:rPr>
+          <w:rFonts w:cs="Arial"/>
+          <w:b/>
+          <w:bCs/>
+        </w:rPr>
+        <w:t>)</w:t>
       </w:r>
     </w:p>
     <w:p>
@@ -1323,6 +1363,7 @@
           <w:bCs/>
         </w:rPr>
       </w:pPr>
+      <w:proofErr w:type="spellStart"/>
       <w:r>
         <w:rPr>
           <w:rFonts w:cs="Arial"/>
@@ -1331,6 +1372,7 @@
         </w:rPr>
         <w:t>ImpactoDescuento</w:t>
       </w:r>
+      <w:proofErr w:type="spellEnd"/>
     </w:p>
     <w:p>
       <w:pPr>
@@ -1395,6 +1437,7 @@
           <w:bCs/>
         </w:rPr>
       </w:pPr>
+      <w:proofErr w:type="spellStart"/>
       <w:r>
         <w:rPr>
           <w:rFonts w:cs="Arial"/>
@@ -1403,6 +1446,7 @@
         </w:rPr>
         <w:t>ParteAplicación</w:t>
       </w:r>
+      <w:proofErr w:type="spellEnd"/>
     </w:p>
     <w:p>
       <w:pPr>
@@ -1650,7 +1694,25 @@
                 <w:color w:val="202124"/>
                 <w:shd w:val="clear" w:color="auto" w:fill="FFFFFF"/>
               </w:rPr>
-              <w:t>Para registrar una notificación deberá estar logueado con usuario y contraseña con permiso autorizado.</w:t>
+              <w:t xml:space="preserve">Para registrar una notificación deberá estar </w:t>
+            </w:r>
+            <w:proofErr w:type="spellStart"/>
+            <w:r>
+              <w:rPr>
+                <w:rFonts w:ascii="Arial" w:hAnsi="Arial" w:cs="Arial"/>
+                <w:color w:val="202124"/>
+                <w:shd w:val="clear" w:color="auto" w:fill="FFFFFF"/>
+              </w:rPr>
+              <w:t>logueado</w:t>
+            </w:r>
+            <w:proofErr w:type="spellEnd"/>
+            <w:r>
+              <w:rPr>
+                <w:rFonts w:ascii="Arial" w:hAnsi="Arial" w:cs="Arial"/>
+                <w:color w:val="202124"/>
+                <w:shd w:val="clear" w:color="auto" w:fill="FFFFFF"/>
+              </w:rPr>
+              <w:t xml:space="preserve"> con usuario y contraseña con permiso autorizado.</w:t>
             </w:r>
           </w:p>
         </w:tc>
@@ -1770,19 +1832,7 @@
               <w:rPr>
                 <w:rFonts w:cs="Arial"/>
               </w:rPr>
-              <w:t xml:space="preserve"> </w:t>
-            </w:r>
-            <w:r>
-              <w:rPr>
-                <w:rFonts w:cs="Arial"/>
-              </w:rPr>
-              <w:t>“Debe completar los datos obligatorios”</w:t>
-            </w:r>
-            <w:r>
-              <w:rPr>
-                <w:rFonts w:cs="Arial"/>
-              </w:rPr>
-              <w:t>.</w:t>
+              <w:t xml:space="preserve"> “Debe completar los datos obligatorios”.</w:t>
             </w:r>
           </w:p>
         </w:tc>
@@ -1820,12 +1870,26 @@
               <w:rPr>
                 <w:rFonts w:ascii="Trebuchet MS" w:hAnsi="Trebuchet MS" w:cs="Arial"/>
               </w:rPr>
-              <w:t>Los radio button del atributo “Descuento</w:t>
-            </w:r>
+              <w:t xml:space="preserve">Los radio </w:t>
+            </w:r>
+            <w:proofErr w:type="spellStart"/>
             <w:r>
               <w:rPr>
                 <w:rFonts w:ascii="Trebuchet MS" w:hAnsi="Trebuchet MS" w:cs="Arial"/>
               </w:rPr>
+              <w:t>button</w:t>
+            </w:r>
+            <w:proofErr w:type="spellEnd"/>
+            <w:r>
+              <w:rPr>
+                <w:rFonts w:ascii="Trebuchet MS" w:hAnsi="Trebuchet MS" w:cs="Arial"/>
+              </w:rPr>
+              <w:t xml:space="preserve"> del atributo “Descuento</w:t>
+            </w:r>
+            <w:r>
+              <w:rPr>
+                <w:rFonts w:ascii="Trebuchet MS" w:hAnsi="Trebuchet MS" w:cs="Arial"/>
+              </w:rPr>
               <w:t>*</w:t>
             </w:r>
             <w:r>
@@ -1844,7 +1908,19 @@
               <w:rPr>
                 <w:rFonts w:ascii="Trebuchet MS" w:hAnsi="Trebuchet MS" w:cs="Arial"/>
               </w:rPr>
-              <w:t>debe permitir seleccionar uno y solo una de las opciones.</w:t>
+              <w:t>debe permitir seleccionar un</w:t>
+            </w:r>
+            <w:r>
+              <w:rPr>
+                <w:rFonts w:ascii="Trebuchet MS" w:hAnsi="Trebuchet MS" w:cs="Arial"/>
+              </w:rPr>
+              <w:t>a</w:t>
+            </w:r>
+            <w:r>
+              <w:rPr>
+                <w:rFonts w:ascii="Trebuchet MS" w:hAnsi="Trebuchet MS" w:cs="Arial"/>
+              </w:rPr>
+              <w:t xml:space="preserve"> y solo una de las opciones.</w:t>
             </w:r>
           </w:p>
         </w:tc>
@@ -1882,37 +1958,13 @@
               <w:rPr>
                 <w:rFonts w:ascii="Trebuchet MS" w:hAnsi="Trebuchet MS" w:cs="Arial"/>
               </w:rPr>
-              <w:t xml:space="preserve">Se seleccionará en primer lugar el </w:t>
+              <w:t>Se seleccionará en primer lugar el atributo “Descuento*”</w:t>
             </w:r>
             <w:r>
               <w:rPr>
                 <w:rFonts w:ascii="Trebuchet MS" w:hAnsi="Trebuchet MS" w:cs="Arial"/>
               </w:rPr>
-              <w:t>atributo “Descuento</w:t>
-            </w:r>
-            <w:r>
-              <w:rPr>
-                <w:rFonts w:ascii="Trebuchet MS" w:hAnsi="Trebuchet MS" w:cs="Arial"/>
-              </w:rPr>
-              <w:t>*</w:t>
-            </w:r>
-            <w:r>
-              <w:rPr>
-                <w:rFonts w:ascii="Trebuchet MS" w:hAnsi="Trebuchet MS" w:cs="Arial"/>
-              </w:rPr>
-              <w:t>”</w:t>
-            </w:r>
-            <w:r>
-              <w:rPr>
-                <w:rFonts w:ascii="Trebuchet MS" w:hAnsi="Trebuchet MS" w:cs="Arial"/>
-              </w:rPr>
-              <w:t xml:space="preserve"> </w:t>
-            </w:r>
-            <w:r>
-              <w:rPr>
-                <w:rFonts w:ascii="Trebuchet MS" w:hAnsi="Trebuchet MS" w:cs="Arial"/>
-              </w:rPr>
-              <w:t>en la configuración de la transacción general</w:t>
+              <w:t xml:space="preserve"> en la configuración de la transacción general</w:t>
             </w:r>
             <w:r>
               <w:rPr>
@@ -4220,6 +4272,7 @@
           <w:lang w:val="es-AR"/>
         </w:rPr>
       </w:pPr>
+      <w:proofErr w:type="spellStart"/>
       <w:r>
         <w:rPr>
           <w:rFonts w:ascii="Arial" w:hAnsi="Arial" w:cs="Arial"/>
@@ -4229,6 +4282,7 @@
         </w:rPr>
         <w:t>Tabla_auditoría</w:t>
       </w:r>
+      <w:proofErr w:type="spellEnd"/>
     </w:p>
     <w:p>
       <w:pPr>
@@ -4777,8 +4831,13 @@
               <w:jc w:val="left"/>
             </w:pPr>
             <w:r>
-              <w:t>Ana Strub</w:t>
-            </w:r>
+              <w:t xml:space="preserve">Ana </w:t>
+            </w:r>
+            <w:proofErr w:type="spellStart"/>
+            <w:r>
+              <w:t>Strub</w:t>
+            </w:r>
+            <w:proofErr w:type="spellEnd"/>
           </w:p>
           <w:p>
             <w:pPr>
@@ -4842,8 +4901,13 @@
               <w:ind w:firstLine="0"/>
             </w:pPr>
             <w:r>
-              <w:t>Ana Strub</w:t>
-            </w:r>
+              <w:t xml:space="preserve">Ana </w:t>
+            </w:r>
+            <w:proofErr w:type="spellStart"/>
+            <w:r>
+              <w:t>Strub</w:t>
+            </w:r>
+            <w:proofErr w:type="spellEnd"/>
           </w:p>
           <w:p>
             <w:pPr>
@@ -4915,8 +4979,13 @@
               <w:ind w:firstLine="0"/>
             </w:pPr>
             <w:r>
-              <w:t>Ana Strub</w:t>
-            </w:r>
+              <w:t xml:space="preserve">Ana </w:t>
+            </w:r>
+            <w:proofErr w:type="spellStart"/>
+            <w:r>
+              <w:t>Strub</w:t>
+            </w:r>
+            <w:proofErr w:type="spellEnd"/>
           </w:p>
           <w:p>
             <w:pPr>
@@ -7342,6 +7411,7 @@
     <w:rsid w:val="003A465B"/>
     <w:rsid w:val="00480F7C"/>
     <w:rsid w:val="00492A74"/>
+    <w:rsid w:val="007714B7"/>
     <w:rsid w:val="00A17164"/>
     <w:rsid w:val="00AD618B"/>
     <w:rsid w:val="00AF5430"/>

</xml_diff>